<commit_message>
docs fix: covering letter and course project
</commit_message>
<xml_diff>
--- a/Documentation/Сопроводительное письмо/Сопроводительное письмо.docx
+++ b/Documentation/Сопроводительное письмо/Сопроводительное письмо.docx
@@ -459,7 +459,25 @@
           <w:szCs w:val="28"/>
           <w:lang w:val="en-US"/>
         </w:rPr>
-        <w:t>fronted</w:t>
+        <w:t>fronte</w:t>
+      </w:r>
+      <w:r>
+        <w:rPr>
+          <w:rFonts w:ascii="Times New Roman" w:hAnsi="Times New Roman" w:cs="Times New Roman"/>
+          <w:sz w:val="28"/>
+          <w:szCs w:val="28"/>
+          <w:lang w:val="en-US"/>
+        </w:rPr>
+        <w:t>n</w:t>
+      </w:r>
+      <w:r>
+        <w:rPr>
+          <w:rFonts w:ascii="Times New Roman" w:hAnsi="Times New Roman" w:cs="Times New Roman"/>
+          <w:sz w:val="28"/>
+          <w:szCs w:val="28"/>
+          <w:lang w:val="en-US"/>
+        </w:rPr>
+        <w:t>d</w:t>
       </w:r>
       <w:r>
         <w:rPr>
@@ -852,33 +870,15 @@
           <w:sz w:val="28"/>
           <w:szCs w:val="28"/>
         </w:rPr>
-        <w:t xml:space="preserve">Ссылка на обзор Клиентской </w:t>
-      </w:r>
-      <w:proofErr w:type="gramStart"/>
-      <w:r>
-        <w:rPr>
-          <w:rFonts w:ascii="Times New Roman" w:hAnsi="Times New Roman" w:cs="Times New Roman"/>
-          <w:sz w:val="28"/>
-          <w:szCs w:val="28"/>
-        </w:rPr>
-        <w:t xml:space="preserve">части </w:t>
-      </w:r>
-      <w:r>
-        <w:rPr>
-          <w:rFonts w:ascii="Times New Roman" w:hAnsi="Times New Roman" w:cs="Times New Roman"/>
-          <w:sz w:val="28"/>
-          <w:szCs w:val="28"/>
-        </w:rPr>
-        <w:t>:</w:t>
-      </w:r>
-      <w:proofErr w:type="gramEnd"/>
-      <w:r>
-        <w:rPr>
-          <w:rFonts w:ascii="Times New Roman" w:hAnsi="Times New Roman" w:cs="Times New Roman"/>
-          <w:sz w:val="28"/>
-          <w:szCs w:val="28"/>
-        </w:rPr>
-        <w:t xml:space="preserve"> </w:t>
+        <w:t xml:space="preserve">Ссылка на обзор Клиентской части </w:t>
+      </w:r>
+      <w:r>
+        <w:rPr>
+          <w:rFonts w:ascii="Times New Roman" w:hAnsi="Times New Roman" w:cs="Times New Roman"/>
+          <w:sz w:val="28"/>
+          <w:szCs w:val="28"/>
+        </w:rPr>
+        <w:t xml:space="preserve">: </w:t>
       </w:r>
       <w:hyperlink r:id="rId9" w:history="1">
         <w:r>
@@ -918,7 +918,6 @@
         </w:rPr>
         <w:t>C</w:t>
       </w:r>
-      <w:proofErr w:type="spellStart"/>
       <w:r>
         <w:rPr>
           <w:rFonts w:ascii="Times New Roman" w:hAnsi="Times New Roman" w:cs="Times New Roman"/>
@@ -927,7 +926,6 @@
         </w:rPr>
         <w:t>сылка</w:t>
       </w:r>
-      <w:proofErr w:type="spellEnd"/>
       <w:r>
         <w:rPr>
           <w:rFonts w:ascii="Times New Roman" w:hAnsi="Times New Roman" w:cs="Times New Roman"/>

</xml_diff>

<commit_message>
docs fix: covering letter
</commit_message>
<xml_diff>
--- a/Documentation/Сопроводительное письмо/Сопроводительное письмо.docx
+++ b/Documentation/Сопроводительное письмо/Сопроводительное письмо.docx
@@ -550,6 +550,14 @@
           <w:szCs w:val="28"/>
         </w:rPr>
         <w:t xml:space="preserve"> дизайнер</w:t>
+      </w:r>
+      <w:r>
+        <w:rPr>
+          <w:rFonts w:ascii="Times New Roman" w:hAnsi="Times New Roman" w:cs="Times New Roman"/>
+          <w:sz w:val="28"/>
+          <w:szCs w:val="28"/>
+        </w:rPr>
+        <w:t>, тестировщик</w:t>
       </w:r>
       <w:r>
         <w:rPr>

</xml_diff>